<commit_message>
changed wrong title page
</commit_message>
<xml_diff>
--- a/ai_13/nazar_nedosika/epic_7/epic_7_practice_and_labs_report_nazar_nedosika.docx
+++ b/ai_13/nazar_nedosika/epic_7/epic_7_practice_and_labs_report_nazar_nedosika.docx
@@ -290,108 +290,72 @@
         <w:jc w:val="center"/>
         <w:rPr>
           <w:rFonts w:ascii="Times New Roman" w:hAnsi="Times New Roman" w:cs="Times New Roman"/>
-          <w:sz w:val="28"/>
-          <w:szCs w:val="28"/>
-        </w:rPr>
-      </w:pPr>
-      <w:r>
-        <w:rPr>
-          <w:rFonts w:ascii="Times New Roman" w:hAnsi="Times New Roman" w:cs="Times New Roman"/>
-          <w:b/>
-          <w:bCs/>
-          <w:sz w:val="28"/>
-          <w:szCs w:val="28"/>
-        </w:rPr>
-        <w:t>про виконання розрахунково-графічних робіт блоку № 7</w:t>
-      </w:r>
-    </w:p>
-    <w:p>
-      <w:pPr>
-        <w:jc w:val="center"/>
-        <w:rPr>
-          <w:rFonts w:ascii="Times New Roman" w:hAnsi="Times New Roman" w:cs="Times New Roman"/>
-          <w:sz w:val="28"/>
-          <w:szCs w:val="28"/>
-        </w:rPr>
-      </w:pPr>
-      <w:r>
-        <w:rPr>
-          <w:rFonts w:ascii="Times New Roman" w:hAnsi="Times New Roman" w:cs="Times New Roman"/>
-          <w:b/>
-          <w:bCs/>
-          <w:i/>
-          <w:iCs/>
-          <w:sz w:val="28"/>
-          <w:szCs w:val="28"/>
-        </w:rPr>
-        <w:t xml:space="preserve">з дисципліни: </w:t>
-      </w:r>
-      <w:r>
-        <w:rPr>
-          <w:rFonts w:ascii="Times New Roman" w:hAnsi="Times New Roman" w:cs="Times New Roman"/>
-          <w:sz w:val="28"/>
-          <w:szCs w:val="28"/>
-        </w:rPr>
-        <w:t>«Основи програмування»</w:t>
-      </w:r>
-    </w:p>
-    <w:p>
-      <w:pPr>
-        <w:jc w:val="center"/>
-        <w:rPr>
-          <w:rFonts w:ascii="Times New Roman" w:hAnsi="Times New Roman" w:cs="Times New Roman"/>
-          <w:sz w:val="28"/>
-          <w:szCs w:val="28"/>
-        </w:rPr>
-      </w:pPr>
-      <w:r>
-        <w:rPr>
-          <w:rFonts w:ascii="Times New Roman" w:hAnsi="Times New Roman" w:cs="Times New Roman"/>
-          <w:sz w:val="28"/>
-          <w:szCs w:val="28"/>
-        </w:rPr>
-        <w:t>до:</w:t>
-      </w:r>
-    </w:p>
-    <w:p>
-      <w:pPr>
-        <w:jc w:val="center"/>
-        <w:rPr>
-          <w:rFonts w:ascii="Times New Roman" w:hAnsi="Times New Roman" w:cs="Times New Roman"/>
-          <w:sz w:val="28"/>
-          <w:szCs w:val="28"/>
-        </w:rPr>
-      </w:pPr>
-      <w:r>
-        <w:rPr>
-          <w:rFonts w:ascii="Times New Roman" w:hAnsi="Times New Roman" w:cs="Times New Roman"/>
-          <w:sz w:val="28"/>
-          <w:szCs w:val="28"/>
-        </w:rPr>
-        <w:t>ВНС Розрахунково-графічних робіт № 1-4</w:t>
-      </w:r>
-    </w:p>
-    <w:p>
-      <w:pPr>
-        <w:jc w:val="center"/>
-        <w:rPr>
-          <w:rFonts w:ascii="Times New Roman" w:hAnsi="Times New Roman" w:cs="Times New Roman"/>
-          <w:sz w:val="28"/>
-          <w:szCs w:val="28"/>
-        </w:rPr>
-      </w:pPr>
-      <w:r>
-        <w:rPr>
-          <w:rFonts w:ascii="Times New Roman" w:hAnsi="Times New Roman" w:cs="Times New Roman"/>
-          <w:sz w:val="28"/>
-          <w:szCs w:val="28"/>
-        </w:rPr>
-        <w:t>Практичних Робіт до блоку № 7</w:t>
-      </w:r>
-    </w:p>
-    <w:p>
-      <w:pPr>
-        <w:jc w:val="center"/>
+          <w:b/>
+          <w:bCs/>
+          <w:sz w:val="32"/>
+          <w:szCs w:val="32"/>
+        </w:rPr>
+      </w:pPr>
+      <w:r>
+        <w:rPr>
+          <w:rFonts w:ascii="Times New Roman" w:hAnsi="Times New Roman" w:cs="Times New Roman"/>
+          <w:b/>
+          <w:bCs/>
+          <w:sz w:val="32"/>
+          <w:szCs w:val="32"/>
+        </w:rPr>
+        <w:t>ДО РОЗРАХУНКОВОЇ РОБОТИ №1</w:t>
+      </w:r>
+    </w:p>
+    <w:p>
+      <w:pPr>
+        <w:jc w:val="center"/>
+        <w:rPr>
+          <w:rFonts w:ascii="Times New Roman" w:hAnsi="Times New Roman" w:cs="Times New Roman"/>
+          <w:sz w:val="32"/>
+          <w:szCs w:val="32"/>
+        </w:rPr>
+      </w:pPr>
+      <w:r>
+        <w:rPr>
+          <w:rFonts w:ascii="Times New Roman" w:hAnsi="Times New Roman" w:cs="Times New Roman"/>
+          <w:b/>
+          <w:bCs/>
+          <w:sz w:val="32"/>
+          <w:szCs w:val="32"/>
+        </w:rPr>
+        <w:t>З КУРСУ ОСНОВИ ПРОГРАМУВАННЯ</w:t>
+      </w:r>
+    </w:p>
+    <w:p>
+      <w:pPr>
+        <w:rPr>
+          <w:rFonts w:ascii="Times New Roman" w:hAnsi="Times New Roman" w:cs="Times New Roman"/>
+          <w:sz w:val="28"/>
+          <w:szCs w:val="28"/>
+        </w:rPr>
+      </w:pPr>
+    </w:p>
+    <w:p>
+      <w:pPr>
+        <w:rPr>
+          <w:rFonts w:ascii="Times New Roman" w:hAnsi="Times New Roman" w:cs="Times New Roman"/>
+          <w:sz w:val="28"/>
+          <w:szCs w:val="28"/>
+        </w:rPr>
+      </w:pPr>
+    </w:p>
+    <w:p>
+      <w:pPr>
+        <w:rPr>
+          <w:rFonts w:ascii="Times New Roman" w:hAnsi="Times New Roman" w:cs="Times New Roman"/>
+          <w:sz w:val="28"/>
+          <w:szCs w:val="28"/>
+        </w:rPr>
+      </w:pPr>
+    </w:p>
+    <w:p>
+      <w:pPr>
         <w:rPr>
           <w:rFonts w:ascii="Times New Roman" w:hAnsi="Times New Roman" w:cs="Times New Roman"/>
           <w:sz w:val="28"/>
@@ -3767,15 +3731,6 @@
           <w:szCs w:val="28"/>
         </w:rPr>
         <w:tab/>
-      </w:r>
-      <w:r>
-        <w:rPr>
-          <w:rFonts w:ascii="Times New Roman" w:hAnsi="Times New Roman" w:cs="Times New Roman"/>
-          <w:b/>
-          <w:bCs/>
-          <w:sz w:val="28"/>
-          <w:szCs w:val="28"/>
-        </w:rPr>
         <w:t>Блок схема до завдання</w:t>
       </w:r>
       <w:r>
@@ -5291,15 +5246,6 @@
           <w:szCs w:val="28"/>
         </w:rPr>
         <w:tab/>
-      </w:r>
-      <w:r>
-        <w:rPr>
-          <w:rFonts w:ascii="Times New Roman" w:hAnsi="Times New Roman" w:cs="Times New Roman"/>
-          <w:b/>
-          <w:bCs/>
-          <w:sz w:val="28"/>
-          <w:szCs w:val="28"/>
-        </w:rPr>
         <w:t>Результат виконання</w:t>
       </w:r>
     </w:p>
@@ -6745,15 +6691,6 @@
           <w:szCs w:val="28"/>
         </w:rPr>
         <w:tab/>
-      </w:r>
-      <w:r>
-        <w:rPr>
-          <w:rFonts w:ascii="Times New Roman" w:hAnsi="Times New Roman" w:cs="Times New Roman"/>
-          <w:b/>
-          <w:bCs/>
-          <w:sz w:val="28"/>
-          <w:szCs w:val="28"/>
-        </w:rPr>
         <w:t>Блок схема до завдання</w:t>
       </w:r>
     </w:p>

</xml_diff>